<commit_message>
added user manager page and new design
</commit_message>
<xml_diff>
--- a/Docs/Word/Arhit.docx
+++ b/Docs/Word/Arhit.docx
@@ -12,10 +12,10 @@
           <w:noProof/>
         </w:rPr>
         <w:drawing>
-          <wp:inline distT="0" distB="0" distL="0" distR="0" wp14:anchorId="7B4DE5C3" wp14:editId="413CA85E">
-            <wp:extent cx="9385306" cy="6181725"/>
-            <wp:effectExtent l="0" t="0" r="6350" b="0"/>
-            <wp:docPr id="2" name="Рисунок 2"/>
+          <wp:inline distT="0" distB="0" distL="0" distR="0" wp14:anchorId="690240EE" wp14:editId="6EEC10A5">
+            <wp:extent cx="9612863" cy="3779520"/>
+            <wp:effectExtent l="0" t="0" r="7620" b="0"/>
+            <wp:docPr id="3" name="Рисунок 3"/>
             <wp:cNvGraphicFramePr>
               <a:graphicFrameLocks xmlns:a="http://schemas.openxmlformats.org/drawingml/2006/main" noChangeAspect="1"/>
             </wp:cNvGraphicFramePr>
@@ -23,7 +23,7 @@
               <a:graphicData uri="http://schemas.openxmlformats.org/drawingml/2006/picture">
                 <pic:pic xmlns:pic="http://schemas.openxmlformats.org/drawingml/2006/picture">
                   <pic:nvPicPr>
-                    <pic:cNvPr id="2" name="arhit.png"/>
+                    <pic:cNvPr id="3" name="arhit.png"/>
                     <pic:cNvPicPr/>
                   </pic:nvPicPr>
                   <pic:blipFill>
@@ -41,7 +41,7 @@
                   <pic:spPr>
                     <a:xfrm>
                       <a:off x="0" y="0"/>
-                      <a:ext cx="9407965" cy="6196650"/>
+                      <a:ext cx="9632899" cy="3787398"/>
                     </a:xfrm>
                     <a:prstGeom prst="rect">
                       <a:avLst/>

</xml_diff>